<commit_message>
Updates the API Spec
</commit_message>
<xml_diff>
--- a/Connect4APISpec_ThunderBrain.docx
+++ b/Connect4APISpec_ThunderBrain.docx
@@ -507,9 +507,9 @@
         </w:rPr>
         <w:drawing>
           <wp:inline distT="0" distB="0" distL="0" distR="0">
-            <wp:extent cx="3095625" cy="3952875"/>
+            <wp:extent cx="4238625" cy="3952875"/>
             <wp:effectExtent l="0" t="0" r="9525" b="9525"/>
-            <wp:docPr id="3" name="Bildobjekt 3" descr="C:\Users\VISV7569\Desktop\Client UML.png"/>
+            <wp:docPr id="1" name="Bildobjekt 1" descr="C:\Users\VISV7569\Desktop\Client UML.png"/>
             <wp:cNvGraphicFramePr>
               <a:graphicFrameLocks xmlns:a="http://schemas.openxmlformats.org/drawingml/2006/main" noChangeAspect="1"/>
             </wp:cNvGraphicFramePr>
@@ -517,7 +517,7 @@
               <a:graphicData uri="http://schemas.openxmlformats.org/drawingml/2006/picture">
                 <pic:pic xmlns:pic="http://schemas.openxmlformats.org/drawingml/2006/picture">
                   <pic:nvPicPr>
-                    <pic:cNvPr id="0" name="Picture 3" descr="C:\Users\VISV7569\Desktop\Client UML.png"/>
+                    <pic:cNvPr id="0" name="Picture 1" descr="C:\Users\VISV7569\Desktop\Client UML.png"/>
                     <pic:cNvPicPr>
                       <a:picLocks noChangeAspect="1" noChangeArrowheads="1"/>
                     </pic:cNvPicPr>
@@ -538,7 +538,7 @@
                   <pic:spPr bwMode="auto">
                     <a:xfrm>
                       <a:off x="0" y="0"/>
-                      <a:ext cx="3095625" cy="3952875"/>
+                      <a:ext cx="4238625" cy="3952875"/>
                     </a:xfrm>
                     <a:prstGeom prst="rect">
                       <a:avLst/>
@@ -554,9 +554,28 @@
           </wp:inline>
         </w:drawing>
       </w:r>
+      <w:bookmarkStart w:id="0" w:name="_GoBack"/>
+      <w:bookmarkEnd w:id="0"/>
     </w:p>
     <w:p>
       <w:pPr>
+        <w:rPr>
+          <w:rFonts w:asciiTheme="majorHAnsi" w:eastAsiaTheme="majorEastAsia" w:hAnsiTheme="majorHAnsi" w:cstheme="majorBidi"/>
+          <w:color w:val="2E74B5" w:themeColor="accent1" w:themeShade="BF"/>
+          <w:sz w:val="26"/>
+          <w:szCs w:val="26"/>
+          <w:lang w:val="en-AU"/>
+        </w:rPr>
+      </w:pPr>
+      <w:r>
+        <w:rPr>
+          <w:lang w:val="en-AU"/>
+        </w:rPr>
+        <w:br w:type="page"/>
+      </w:r>
+    </w:p>
+    <w:p>
+      <w:pPr>
         <w:pStyle w:val="Rubrik2"/>
         <w:rPr>
           <w:lang w:val="en-AU"/>
@@ -566,6 +585,7 @@
         <w:rPr>
           <w:lang w:val="en-AU"/>
         </w:rPr>
+        <w:lastRenderedPageBreak/>
         <w:t>Server Calls</w:t>
       </w:r>
     </w:p>
@@ -745,12 +765,14 @@
                 <w:lang w:val="en-AU"/>
               </w:rPr>
             </w:pPr>
+            <w:proofErr w:type="spellStart"/>
             <w:r>
               <w:rPr>
                 <w:lang w:val="en-AU"/>
               </w:rPr>
               <w:t>PlayerName</w:t>
             </w:r>
+            <w:proofErr w:type="spellEnd"/>
           </w:p>
         </w:tc>
         <w:tc>
@@ -1069,7 +1091,21 @@
               <w:rPr>
                 <w:lang w:val="en-US"/>
               </w:rPr>
-              <w:t xml:space="preserve">  “PlayerName”: Mahdi</w:t>
+              <w:t xml:space="preserve">  “</w:t>
+            </w:r>
+            <w:proofErr w:type="spellStart"/>
+            <w:r>
+              <w:rPr>
+                <w:lang w:val="en-US"/>
+              </w:rPr>
+              <w:t>PlayerName</w:t>
+            </w:r>
+            <w:proofErr w:type="spellEnd"/>
+            <w:r>
+              <w:rPr>
+                <w:lang w:val="en-US"/>
+              </w:rPr>
+              <w:t>”: Mahdi</w:t>
             </w:r>
           </w:p>
           <w:p>
@@ -1233,35 +1269,19 @@
     </w:p>
     <w:p>
       <w:pPr>
-        <w:rPr>
-          <w:rFonts w:asciiTheme="majorHAnsi" w:eastAsiaTheme="majorEastAsia" w:hAnsiTheme="majorHAnsi" w:cstheme="majorBidi"/>
-          <w:color w:val="1F4D78" w:themeColor="accent1" w:themeShade="7F"/>
-          <w:sz w:val="24"/>
-          <w:szCs w:val="24"/>
-          <w:lang w:val="en-AU"/>
-        </w:rPr>
-      </w:pPr>
+        <w:pStyle w:val="Rubrik3"/>
+        <w:rPr>
+          <w:lang w:val="en-AU"/>
+        </w:rPr>
+      </w:pPr>
+      <w:proofErr w:type="spellStart"/>
       <w:r>
         <w:rPr>
           <w:lang w:val="en-AU"/>
         </w:rPr>
-        <w:br w:type="page"/>
-      </w:r>
-    </w:p>
-    <w:p>
-      <w:pPr>
-        <w:pStyle w:val="Rubrik3"/>
-        <w:rPr>
-          <w:lang w:val="en-AU"/>
-        </w:rPr>
-      </w:pPr>
-      <w:r>
-        <w:rPr>
-          <w:lang w:val="en-AU"/>
-        </w:rPr>
-        <w:lastRenderedPageBreak/>
         <w:t>GetState</w:t>
       </w:r>
+      <w:proofErr w:type="spellEnd"/>
     </w:p>
     <w:tbl>
       <w:tblPr>
@@ -1316,6 +1336,13 @@
               </w:rPr>
               <w:t>Get a state from the server</w:t>
             </w:r>
+            <w:r>
+              <w:rPr>
+                <w:i/>
+                <w:lang w:val="en-AU"/>
+              </w:rPr>
+              <w:t xml:space="preserve">. </w:t>
+            </w:r>
           </w:p>
         </w:tc>
       </w:tr>
@@ -1528,15 +1555,107 @@
               <w:rPr>
                 <w:lang w:val="en-AU"/>
               </w:rPr>
-              <w:t>. OPPONENTS_TURN, YOUR_TURN, WAITING_FOR_PLAYER</w:t>
-            </w:r>
-            <w:bookmarkStart w:id="0" w:name="_GoBack"/>
-            <w:bookmarkEnd w:id="0"/>
-            <w:r>
-              <w:rPr>
-                <w:lang w:val="en-AU"/>
-              </w:rPr>
-              <w:t xml:space="preserve">, WON, LOST. </w:t>
+              <w:t xml:space="preserve">. </w:t>
+            </w:r>
+          </w:p>
+          <w:p>
+            <w:pPr>
+              <w:rPr>
+                <w:lang w:val="en-AU"/>
+              </w:rPr>
+            </w:pPr>
+            <w:r>
+              <w:rPr>
+                <w:b/>
+                <w:lang w:val="en-AU"/>
+              </w:rPr>
+              <w:t>OPPONENTS_TURN</w:t>
+            </w:r>
+            <w:r>
+              <w:rPr>
+                <w:lang w:val="en-AU"/>
+              </w:rPr>
+              <w:t xml:space="preserve">: Waiting for the other player to make a move. </w:t>
+            </w:r>
+          </w:p>
+          <w:p>
+            <w:pPr>
+              <w:rPr>
+                <w:lang w:val="en-AU"/>
+              </w:rPr>
+            </w:pPr>
+            <w:r>
+              <w:rPr>
+                <w:b/>
+                <w:lang w:val="en-AU"/>
+              </w:rPr>
+              <w:t>YOUR_TURN</w:t>
+            </w:r>
+            <w:r>
+              <w:rPr>
+                <w:lang w:val="en-AU"/>
+              </w:rPr>
+              <w:t xml:space="preserve">: It’s your turn to make a move. </w:t>
+            </w:r>
+          </w:p>
+          <w:p>
+            <w:pPr>
+              <w:rPr>
+                <w:lang w:val="en-AU"/>
+              </w:rPr>
+            </w:pPr>
+            <w:r>
+              <w:rPr>
+                <w:b/>
+                <w:lang w:val="en-AU"/>
+              </w:rPr>
+              <w:t>WAITING_FOR_PLAYER</w:t>
+            </w:r>
+            <w:r>
+              <w:rPr>
+                <w:lang w:val="en-AU"/>
+              </w:rPr>
+              <w:t xml:space="preserve">: Waiting for another player to start the game. </w:t>
+            </w:r>
+          </w:p>
+          <w:p>
+            <w:pPr>
+              <w:rPr>
+                <w:lang w:val="en-AU"/>
+              </w:rPr>
+            </w:pPr>
+            <w:r>
+              <w:rPr>
+                <w:b/>
+                <w:lang w:val="en-AU"/>
+              </w:rPr>
+              <w:t>WON</w:t>
+            </w:r>
+            <w:r>
+              <w:rPr>
+                <w:lang w:val="en-AU"/>
+              </w:rPr>
+              <w:t xml:space="preserve">: You won the game. </w:t>
+            </w:r>
+          </w:p>
+          <w:p>
+            <w:pPr>
+              <w:rPr>
+                <w:lang w:val="en-AU"/>
+              </w:rPr>
+            </w:pPr>
+            <w:r>
+              <w:rPr>
+                <w:b/>
+                <w:lang w:val="en-AU"/>
+              </w:rPr>
+              <w:t>LOST</w:t>
+            </w:r>
+            <w:r>
+              <w:rPr>
+                <w:lang w:val="en-AU"/>
+              </w:rPr>
+              <w:t xml:space="preserve">: You lost the game. </w:t>
             </w:r>
           </w:p>
         </w:tc>
@@ -1750,17 +1869,37 @@
     </w:p>
     <w:p>
       <w:pPr>
+        <w:rPr>
+          <w:rFonts w:asciiTheme="majorHAnsi" w:eastAsiaTheme="majorEastAsia" w:hAnsiTheme="majorHAnsi" w:cstheme="majorBidi"/>
+          <w:color w:val="1F4D78" w:themeColor="accent1" w:themeShade="7F"/>
+          <w:sz w:val="24"/>
+          <w:szCs w:val="24"/>
+          <w:lang w:val="en-AU"/>
+        </w:rPr>
+      </w:pPr>
+      <w:r>
+        <w:rPr>
+          <w:lang w:val="en-AU"/>
+        </w:rPr>
+        <w:br w:type="page"/>
+      </w:r>
+    </w:p>
+    <w:p>
+      <w:pPr>
         <w:pStyle w:val="Rubrik3"/>
         <w:rPr>
           <w:lang w:val="en-AU"/>
         </w:rPr>
       </w:pPr>
+      <w:proofErr w:type="spellStart"/>
       <w:r>
         <w:rPr>
           <w:lang w:val="en-AU"/>
         </w:rPr>
+        <w:lastRenderedPageBreak/>
         <w:t>EnterDisc</w:t>
       </w:r>
+      <w:proofErr w:type="spellEnd"/>
     </w:p>
     <w:tbl>
       <w:tblPr>
@@ -1945,12 +2084,14 @@
               </w:rPr>
               <w:t>JSON (</w:t>
             </w:r>
+            <w:proofErr w:type="spellStart"/>
             <w:r>
               <w:rPr>
                 <w:lang w:val="en-AU"/>
               </w:rPr>
               <w:t>Int</w:t>
             </w:r>
+            <w:proofErr w:type="spellEnd"/>
             <w:r>
               <w:rPr>
                 <w:lang w:val="en-AU"/>
@@ -2051,7 +2192,47 @@
               <w:rPr>
                 <w:lang w:val="en-AU"/>
               </w:rPr>
-              <w:t xml:space="preserve">. OK, NOT. </w:t>
+              <w:t xml:space="preserve">. </w:t>
+            </w:r>
+          </w:p>
+          <w:p>
+            <w:pPr>
+              <w:rPr>
+                <w:lang w:val="en-AU"/>
+              </w:rPr>
+            </w:pPr>
+            <w:r>
+              <w:rPr>
+                <w:b/>
+                <w:lang w:val="en-AU"/>
+              </w:rPr>
+              <w:t>OK</w:t>
+            </w:r>
+            <w:r>
+              <w:rPr>
+                <w:lang w:val="en-AU"/>
+              </w:rPr>
+              <w:t xml:space="preserve">: Your move was legal and confirmed. </w:t>
+            </w:r>
+          </w:p>
+          <w:p>
+            <w:pPr>
+              <w:rPr>
+                <w:lang w:val="en-AU"/>
+              </w:rPr>
+            </w:pPr>
+            <w:r>
+              <w:rPr>
+                <w:b/>
+                <w:lang w:val="en-AU"/>
+              </w:rPr>
+              <w:t>NOT</w:t>
+            </w:r>
+            <w:r>
+              <w:rPr>
+                <w:lang w:val="en-AU"/>
+              </w:rPr>
+              <w:t xml:space="preserve">: Your move was illegal and was denied, do another move. </w:t>
             </w:r>
           </w:p>
         </w:tc>
@@ -2253,12 +2434,14 @@
           <w:lang w:val="en-AU"/>
         </w:rPr>
       </w:pPr>
+      <w:proofErr w:type="spellStart"/>
       <w:r>
         <w:rPr>
           <w:lang w:val="en-AU"/>
         </w:rPr>
         <w:t>GetName</w:t>
       </w:r>
+      <w:proofErr w:type="spellEnd"/>
     </w:p>
     <w:tbl>
       <w:tblPr>
@@ -2485,12 +2668,14 @@
                 <w:lang w:val="en-AU"/>
               </w:rPr>
             </w:pPr>
+            <w:proofErr w:type="spellStart"/>
             <w:r>
               <w:rPr>
                 <w:lang w:val="en-AU"/>
               </w:rPr>
               <w:t>PlayerName</w:t>
             </w:r>
+            <w:proofErr w:type="spellEnd"/>
           </w:p>
         </w:tc>
         <w:tc>
@@ -2687,7 +2872,21 @@
               <w:rPr>
                 <w:lang w:val="en-US"/>
               </w:rPr>
-              <w:t>  "PlayerName”: Viktor</w:t>
+              <w:t>  "</w:t>
+            </w:r>
+            <w:proofErr w:type="spellStart"/>
+            <w:r>
+              <w:rPr>
+                <w:lang w:val="en-US"/>
+              </w:rPr>
+              <w:t>PlayerName</w:t>
+            </w:r>
+            <w:proofErr w:type="spellEnd"/>
+            <w:r>
+              <w:rPr>
+                <w:lang w:val="en-US"/>
+              </w:rPr>
+              <w:t>”: Viktor</w:t>
             </w:r>
           </w:p>
           <w:p>
@@ -2721,12 +2920,14 @@
           <w:lang w:val="en-AU"/>
         </w:rPr>
       </w:pPr>
+      <w:proofErr w:type="spellStart"/>
       <w:r>
         <w:rPr>
           <w:lang w:val="en-AU"/>
         </w:rPr>
         <w:t>GetLastTurn</w:t>
       </w:r>
+      <w:proofErr w:type="spellEnd"/>
     </w:p>
     <w:tbl>
       <w:tblPr>

</xml_diff>

<commit_message>
Can't automatically deserialize fields that start with captial letter.
</commit_message>
<xml_diff>
--- a/Connect4APISpec_ThunderBrain.docx
+++ b/Connect4APISpec_ThunderBrain.docx
@@ -763,12 +763,20 @@
                 <w:lang w:val="en-AU"/>
               </w:rPr>
             </w:pPr>
-            <w:r>
-              <w:rPr>
-                <w:lang w:val="en-AU"/>
-              </w:rPr>
-              <w:t>PlayerName</w:t>
-            </w:r>
+            <w:proofErr w:type="spellStart"/>
+            <w:r>
+              <w:rPr>
+                <w:lang w:val="en-AU"/>
+              </w:rPr>
+              <w:t>p</w:t>
+            </w:r>
+            <w:r>
+              <w:rPr>
+                <w:lang w:val="en-AU"/>
+              </w:rPr>
+              <w:t>layerName</w:t>
+            </w:r>
+            <w:proofErr w:type="spellEnd"/>
           </w:p>
         </w:tc>
         <w:tc>
@@ -855,7 +863,7 @@
               <w:rPr>
                 <w:lang w:val="en-AU"/>
               </w:rPr>
-              <w:t>ID</w:t>
+              <w:t>id</w:t>
             </w:r>
           </w:p>
         </w:tc>
@@ -938,7 +946,13 @@
               <w:rPr>
                 <w:lang w:val="en-AU"/>
               </w:rPr>
-              <w:t>Message</w:t>
+              <w:t>m</w:t>
+            </w:r>
+            <w:r>
+              <w:rPr>
+                <w:lang w:val="en-AU"/>
+              </w:rPr>
+              <w:t>essage</w:t>
             </w:r>
           </w:p>
         </w:tc>
@@ -1087,7 +1101,27 @@
               <w:rPr>
                 <w:lang w:val="en-US"/>
               </w:rPr>
-              <w:t xml:space="preserve">  “PlayerName”: Mahdi</w:t>
+              <w:t xml:space="preserve">  “</w:t>
+            </w:r>
+            <w:proofErr w:type="spellStart"/>
+            <w:r>
+              <w:rPr>
+                <w:lang w:val="en-US"/>
+              </w:rPr>
+              <w:t>p</w:t>
+            </w:r>
+            <w:r>
+              <w:rPr>
+                <w:lang w:val="en-US"/>
+              </w:rPr>
+              <w:t>layerName</w:t>
+            </w:r>
+            <w:proofErr w:type="spellEnd"/>
+            <w:r>
+              <w:rPr>
+                <w:lang w:val="en-US"/>
+              </w:rPr>
+              <w:t>”: Mahdi</w:t>
             </w:r>
           </w:p>
           <w:p>
@@ -1174,7 +1208,7 @@
               <w:rPr>
                 <w:lang w:val="en-AU"/>
               </w:rPr>
-              <w:t>ID</w:t>
+              <w:t>id</w:t>
             </w:r>
             <w:r>
               <w:rPr>
@@ -1230,7 +1264,13 @@
               <w:rPr>
                 <w:lang w:val="en-AU"/>
               </w:rPr>
-              <w:t>Message</w:t>
+              <w:t>m</w:t>
+            </w:r>
+            <w:r>
+              <w:rPr>
+                <w:lang w:val="en-AU"/>
+              </w:rPr>
+              <w:t>essage</w:t>
             </w:r>
             <w:r>
               <w:rPr>
@@ -1255,104 +1295,104 @@
                 <w:lang w:val="en-US"/>
               </w:rPr>
               <w:t xml:space="preserve"> You are Player 1!”</w:t>
-            </w:r>
-          </w:p>
-          <w:p>
-            <w:pPr>
-              <w:rPr>
-                <w:lang w:val="en-US"/>
-              </w:rPr>
-            </w:pPr>
-            <w:r>
-              <w:rPr>
-                <w:lang w:val="en-US"/>
-              </w:rPr>
-              <w:t>}</w:t>
-            </w:r>
-          </w:p>
-          <w:p>
-            <w:pPr>
-              <w:rPr>
-                <w:lang w:val="en-US"/>
-              </w:rPr>
-            </w:pPr>
-            <w:r>
-              <w:rPr>
-                <w:lang w:val="en-US"/>
-              </w:rPr>
-              <w:t>Or</w:t>
-            </w:r>
-            <w:r>
-              <w:rPr>
-                <w:lang w:val="en-US"/>
-              </w:rPr>
-              <w:t xml:space="preserve"> </w:t>
-            </w:r>
-          </w:p>
-          <w:p>
-            <w:pPr>
-              <w:rPr>
-                <w:lang w:val="en-US"/>
-              </w:rPr>
-            </w:pPr>
-            <w:r>
-              <w:rPr>
-                <w:lang w:val="en-US"/>
-              </w:rPr>
-              <w:t>{</w:t>
-            </w:r>
-          </w:p>
-          <w:p>
-            <w:pPr>
-              <w:rPr>
-                <w:lang w:val="en-US"/>
-              </w:rPr>
-            </w:pPr>
-            <w:r>
-              <w:rPr>
-                <w:lang w:val="en-US"/>
-              </w:rPr>
-              <w:t>  "</w:t>
-            </w:r>
-            <w:r>
-              <w:rPr>
-                <w:lang w:val="en-AU"/>
-              </w:rPr>
-              <w:t>ID</w:t>
-            </w:r>
-            <w:r>
-              <w:rPr>
-                <w:lang w:val="en-US"/>
-              </w:rPr>
-              <w:t>": 2</w:t>
-            </w:r>
-            <w:r>
-              <w:rPr>
-                <w:lang w:val="en-US"/>
-              </w:rPr>
-              <w:t>,</w:t>
-            </w:r>
-          </w:p>
-          <w:p>
-            <w:pPr>
-              <w:rPr>
-                <w:lang w:val="en-US"/>
-              </w:rPr>
-            </w:pPr>
-            <w:r>
-              <w:rPr>
-                <w:lang w:val="en-US"/>
-              </w:rPr>
-              <w:t xml:space="preserve">  “connect</w:t>
-            </w:r>
-            <w:r>
-              <w:rPr>
-                <w:lang w:val="en-US"/>
-              </w:rPr>
-              <w:t>ed</w:t>
             </w:r>
             <w:bookmarkStart w:id="0" w:name="_GoBack"/>
             <w:bookmarkEnd w:id="0"/>
+          </w:p>
+          <w:p>
+            <w:pPr>
+              <w:rPr>
+                <w:lang w:val="en-US"/>
+              </w:rPr>
+            </w:pPr>
+            <w:r>
+              <w:rPr>
+                <w:lang w:val="en-US"/>
+              </w:rPr>
+              <w:t>}</w:t>
+            </w:r>
+          </w:p>
+          <w:p>
+            <w:pPr>
+              <w:rPr>
+                <w:lang w:val="en-US"/>
+              </w:rPr>
+            </w:pPr>
+            <w:r>
+              <w:rPr>
+                <w:lang w:val="en-US"/>
+              </w:rPr>
+              <w:t>Or</w:t>
+            </w:r>
+            <w:r>
+              <w:rPr>
+                <w:lang w:val="en-US"/>
+              </w:rPr>
+              <w:t xml:space="preserve"> </w:t>
+            </w:r>
+          </w:p>
+          <w:p>
+            <w:pPr>
+              <w:rPr>
+                <w:lang w:val="en-US"/>
+              </w:rPr>
+            </w:pPr>
+            <w:r>
+              <w:rPr>
+                <w:lang w:val="en-US"/>
+              </w:rPr>
+              <w:t>{</w:t>
+            </w:r>
+          </w:p>
+          <w:p>
+            <w:pPr>
+              <w:rPr>
+                <w:lang w:val="en-US"/>
+              </w:rPr>
+            </w:pPr>
+            <w:r>
+              <w:rPr>
+                <w:lang w:val="en-US"/>
+              </w:rPr>
+              <w:t>  "</w:t>
+            </w:r>
+            <w:r>
+              <w:rPr>
+                <w:lang w:val="en-AU"/>
+              </w:rPr>
+              <w:t>id</w:t>
+            </w:r>
+            <w:r>
+              <w:rPr>
+                <w:lang w:val="en-US"/>
+              </w:rPr>
+              <w:t>": 2</w:t>
+            </w:r>
+            <w:r>
+              <w:rPr>
+                <w:lang w:val="en-US"/>
+              </w:rPr>
+              <w:t>,</w:t>
+            </w:r>
+          </w:p>
+          <w:p>
+            <w:pPr>
+              <w:rPr>
+                <w:lang w:val="en-US"/>
+              </w:rPr>
+            </w:pPr>
+            <w:r>
+              <w:rPr>
+                <w:lang w:val="en-US"/>
+              </w:rPr>
+              <w:t xml:space="preserve">  “connect</w:t>
+            </w:r>
+            <w:r>
+              <w:rPr>
+                <w:lang w:val="en-US"/>
+              </w:rPr>
+              <w:t>ed</w:t>
+            </w:r>
             <w:r>
               <w:rPr>
                 <w:lang w:val="en-US"/>
@@ -1376,7 +1416,13 @@
               <w:rPr>
                 <w:lang w:val="en-AU"/>
               </w:rPr>
-              <w:t>Message</w:t>
+              <w:t>m</w:t>
+            </w:r>
+            <w:r>
+              <w:rPr>
+                <w:lang w:val="en-AU"/>
+              </w:rPr>
+              <w:t>essage</w:t>
             </w:r>
             <w:r>
               <w:rPr>
@@ -1422,12 +1468,14 @@
           <w:lang w:val="en-AU"/>
         </w:rPr>
       </w:pPr>
+      <w:proofErr w:type="spellStart"/>
       <w:r>
         <w:rPr>
           <w:lang w:val="en-AU"/>
         </w:rPr>
         <w:t>GetState</w:t>
       </w:r>
+      <w:proofErr w:type="spellEnd"/>
     </w:p>
     <w:tbl>
       <w:tblPr>
@@ -1665,7 +1713,13 @@
               <w:rPr>
                 <w:lang w:val="en-AU"/>
               </w:rPr>
-              <w:t>State</w:t>
+              <w:t>s</w:t>
+            </w:r>
+            <w:r>
+              <w:rPr>
+                <w:lang w:val="en-AU"/>
+              </w:rPr>
+              <w:t>tate</w:t>
             </w:r>
           </w:p>
         </w:tc>
@@ -1854,7 +1908,13 @@
               <w:rPr>
                 <w:lang w:val="en-AU"/>
               </w:rPr>
-              <w:t>Message</w:t>
+              <w:t>m</w:t>
+            </w:r>
+            <w:r>
+              <w:rPr>
+                <w:lang w:val="en-AU"/>
+              </w:rPr>
+              <w:t>essage</w:t>
             </w:r>
           </w:p>
         </w:tc>
@@ -1973,8 +2033,17 @@
                 <w:rFonts w:ascii="Courier New" w:hAnsi="Courier New" w:cs="Courier New"/>
                 <w:lang w:val="en-AU"/>
               </w:rPr>
-              <w:t>GET -/getState</w:t>
-            </w:r>
+              <w:t>GET -/</w:t>
+            </w:r>
+            <w:proofErr w:type="spellStart"/>
+            <w:r>
+              <w:rPr>
+                <w:rFonts w:ascii="Courier New" w:hAnsi="Courier New" w:cs="Courier New"/>
+                <w:lang w:val="en-AU"/>
+              </w:rPr>
+              <w:t>getState</w:t>
+            </w:r>
+            <w:proofErr w:type="spellEnd"/>
           </w:p>
         </w:tc>
       </w:tr>
@@ -2046,7 +2115,7 @@
               <w:rPr>
                 <w:lang w:val="en-US"/>
               </w:rPr>
-              <w:t>S</w:t>
+              <w:t>s</w:t>
             </w:r>
             <w:r>
               <w:rPr>
@@ -2077,7 +2146,19 @@
               <w:rPr>
                 <w:lang w:val="en-US"/>
               </w:rPr>
-              <w:t xml:space="preserve">  "Message": It is player 2’s turn</w:t>
+              <w:t xml:space="preserve">  "</w:t>
+            </w:r>
+            <w:r>
+              <w:rPr>
+                <w:lang w:val="en-US"/>
+              </w:rPr>
+              <w:t>m</w:t>
+            </w:r>
+            <w:r>
+              <w:rPr>
+                <w:lang w:val="en-US"/>
+              </w:rPr>
+              <w:t>essage": It is player 2’s turn</w:t>
             </w:r>
           </w:p>
           <w:p>
@@ -2127,6 +2208,7 @@
           <w:lang w:val="en-AU"/>
         </w:rPr>
       </w:pPr>
+      <w:proofErr w:type="spellStart"/>
       <w:r>
         <w:rPr>
           <w:lang w:val="en-AU"/>
@@ -2134,6 +2216,7 @@
         <w:lastRenderedPageBreak/>
         <w:t>EnterDisc</w:t>
       </w:r>
+      <w:proofErr w:type="spellEnd"/>
     </w:p>
     <w:tbl>
       <w:tblPr>
@@ -2294,7 +2377,13 @@
               <w:rPr>
                 <w:lang w:val="en-AU"/>
               </w:rPr>
-              <w:t>Column</w:t>
+              <w:t>c</w:t>
+            </w:r>
+            <w:r>
+              <w:rPr>
+                <w:lang w:val="en-AU"/>
+              </w:rPr>
+              <w:t>olumn</w:t>
             </w:r>
           </w:p>
         </w:tc>
@@ -2318,12 +2407,14 @@
               </w:rPr>
               <w:t>JSON (</w:t>
             </w:r>
+            <w:proofErr w:type="spellStart"/>
             <w:r>
               <w:rPr>
                 <w:lang w:val="en-AU"/>
               </w:rPr>
               <w:t>Int</w:t>
             </w:r>
+            <w:proofErr w:type="spellEnd"/>
             <w:r>
               <w:rPr>
                 <w:lang w:val="en-AU"/>
@@ -2388,7 +2479,13 @@
               <w:rPr>
                 <w:lang w:val="en-AU"/>
               </w:rPr>
-              <w:t>Status</w:t>
+              <w:t>s</w:t>
+            </w:r>
+            <w:r>
+              <w:rPr>
+                <w:lang w:val="en-AU"/>
+              </w:rPr>
+              <w:t>tatus</w:t>
             </w:r>
           </w:p>
         </w:tc>
@@ -2499,7 +2596,13 @@
               <w:rPr>
                 <w:lang w:val="en-AU"/>
               </w:rPr>
-              <w:t>Message</w:t>
+              <w:t>m</w:t>
+            </w:r>
+            <w:r>
+              <w:rPr>
+                <w:lang w:val="en-AU"/>
+              </w:rPr>
+              <w:t>essage</w:t>
             </w:r>
           </w:p>
         </w:tc>
@@ -2650,8 +2753,17 @@
                 <w:rFonts w:ascii="Courier New" w:hAnsi="Courier New" w:cs="Courier New"/>
                 <w:lang w:val="en-AU"/>
               </w:rPr>
-              <w:t>POST -/enterDisc</w:t>
-            </w:r>
+              <w:t>POST -/</w:t>
+            </w:r>
+            <w:proofErr w:type="spellStart"/>
+            <w:r>
+              <w:rPr>
+                <w:rFonts w:ascii="Courier New" w:hAnsi="Courier New" w:cs="Courier New"/>
+                <w:lang w:val="en-AU"/>
+              </w:rPr>
+              <w:t>enterDisc</w:t>
+            </w:r>
+            <w:proofErr w:type="spellEnd"/>
           </w:p>
         </w:tc>
       </w:tr>
@@ -2723,20 +2835,38 @@
               <w:rPr>
                 <w:lang w:val="en-US"/>
               </w:rPr>
-              <w:t>“Status”: OK</w:t>
-            </w:r>
-          </w:p>
-          <w:p>
-            <w:pPr>
-              <w:rPr>
-                <w:lang w:val="en-US"/>
-              </w:rPr>
-            </w:pPr>
-            <w:r>
-              <w:rPr>
-                <w:lang w:val="en-US"/>
-              </w:rPr>
-              <w:t xml:space="preserve">  "Message”: </w:t>
+              <w:t>“s</w:t>
+            </w:r>
+            <w:r>
+              <w:rPr>
+                <w:lang w:val="en-US"/>
+              </w:rPr>
+              <w:t>tatus”: OK</w:t>
+            </w:r>
+          </w:p>
+          <w:p>
+            <w:pPr>
+              <w:rPr>
+                <w:lang w:val="en-US"/>
+              </w:rPr>
+            </w:pPr>
+            <w:r>
+              <w:rPr>
+                <w:lang w:val="en-US"/>
+              </w:rPr>
+              <w:t>  "</w:t>
+            </w:r>
+            <w:r>
+              <w:rPr>
+                <w:lang w:val="en-US"/>
+              </w:rPr>
+              <w:t>m</w:t>
+            </w:r>
+            <w:r>
+              <w:rPr>
+                <w:lang w:val="en-US"/>
+              </w:rPr>
+              <w:t xml:space="preserve">essage”: </w:t>
             </w:r>
             <w:r>
               <w:rPr>
@@ -2800,7 +2930,13 @@
               <w:rPr>
                 <w:lang w:val="en-US"/>
               </w:rPr>
-              <w:t>Status</w:t>
+              <w:t>s</w:t>
+            </w:r>
+            <w:r>
+              <w:rPr>
+                <w:lang w:val="en-US"/>
+              </w:rPr>
+              <w:t>tatus</w:t>
             </w:r>
             <w:r>
               <w:rPr>
@@ -2831,7 +2967,19 @@
               <w:rPr>
                 <w:lang w:val="en-US"/>
               </w:rPr>
-              <w:t xml:space="preserve">  “Message”</w:t>
+              <w:t xml:space="preserve">  “</w:t>
+            </w:r>
+            <w:r>
+              <w:rPr>
+                <w:lang w:val="en-US"/>
+              </w:rPr>
+              <w:t>m</w:t>
+            </w:r>
+            <w:r>
+              <w:rPr>
+                <w:lang w:val="en-US"/>
+              </w:rPr>
+              <w:t>essage”</w:t>
             </w:r>
             <w:r>
               <w:rPr>
@@ -2871,12 +3019,14 @@
           <w:lang w:val="en-AU"/>
         </w:rPr>
       </w:pPr>
+      <w:proofErr w:type="spellStart"/>
       <w:r>
         <w:rPr>
           <w:lang w:val="en-AU"/>
         </w:rPr>
         <w:t>GetName</w:t>
       </w:r>
+      <w:proofErr w:type="spellEnd"/>
     </w:p>
     <w:tbl>
       <w:tblPr>
@@ -3103,12 +3253,20 @@
                 <w:lang w:val="en-AU"/>
               </w:rPr>
             </w:pPr>
-            <w:r>
-              <w:rPr>
-                <w:lang w:val="en-AU"/>
-              </w:rPr>
-              <w:t>PlayerName</w:t>
-            </w:r>
+            <w:proofErr w:type="spellStart"/>
+            <w:r>
+              <w:rPr>
+                <w:lang w:val="en-AU"/>
+              </w:rPr>
+              <w:t>pl</w:t>
+            </w:r>
+            <w:r>
+              <w:rPr>
+                <w:lang w:val="en-AU"/>
+              </w:rPr>
+              <w:t>ayerName</w:t>
+            </w:r>
+            <w:proofErr w:type="spellEnd"/>
           </w:p>
         </w:tc>
         <w:tc>
@@ -3240,6 +3398,7 @@
               </w:rPr>
               <w:t>GET -/</w:t>
             </w:r>
+            <w:proofErr w:type="spellStart"/>
             <w:r>
               <w:rPr>
                 <w:rFonts w:ascii="Courier New" w:hAnsi="Courier New" w:cs="Courier New"/>
@@ -3247,6 +3406,7 @@
               </w:rPr>
               <w:t>getName</w:t>
             </w:r>
+            <w:proofErr w:type="spellEnd"/>
           </w:p>
         </w:tc>
       </w:tr>
@@ -3312,7 +3472,27 @@
               <w:rPr>
                 <w:lang w:val="en-US"/>
               </w:rPr>
-              <w:t xml:space="preserve">  "PlayerName”: </w:t>
+              <w:t>  "</w:t>
+            </w:r>
+            <w:proofErr w:type="spellStart"/>
+            <w:r>
+              <w:rPr>
+                <w:lang w:val="en-US"/>
+              </w:rPr>
+              <w:t>p</w:t>
+            </w:r>
+            <w:r>
+              <w:rPr>
+                <w:lang w:val="en-US"/>
+              </w:rPr>
+              <w:t>layerName</w:t>
+            </w:r>
+            <w:proofErr w:type="spellEnd"/>
+            <w:r>
+              <w:rPr>
+                <w:lang w:val="en-US"/>
+              </w:rPr>
+              <w:t xml:space="preserve">”: </w:t>
             </w:r>
             <w:r>
               <w:rPr>
@@ -3352,12 +3532,14 @@
           <w:lang w:val="en-AU"/>
         </w:rPr>
       </w:pPr>
+      <w:proofErr w:type="spellStart"/>
       <w:r>
         <w:rPr>
           <w:lang w:val="en-AU"/>
         </w:rPr>
         <w:t>GetLastTurn</w:t>
       </w:r>
+      <w:proofErr w:type="spellEnd"/>
     </w:p>
     <w:tbl>
       <w:tblPr>
@@ -3588,7 +3770,13 @@
               <w:rPr>
                 <w:lang w:val="en-AU"/>
               </w:rPr>
-              <w:t>Column</w:t>
+              <w:t>c</w:t>
+            </w:r>
+            <w:r>
+              <w:rPr>
+                <w:lang w:val="en-AU"/>
+              </w:rPr>
+              <w:t>olumn</w:t>
             </w:r>
           </w:p>
         </w:tc>
@@ -3715,6 +3903,7 @@
               </w:rPr>
               <w:t>GET -/</w:t>
             </w:r>
+            <w:proofErr w:type="spellStart"/>
             <w:r>
               <w:rPr>
                 <w:rFonts w:ascii="Courier New" w:hAnsi="Courier New" w:cs="Courier New"/>
@@ -3722,6 +3911,7 @@
               </w:rPr>
               <w:t>getLastTurn</w:t>
             </w:r>
+            <w:proofErr w:type="spellEnd"/>
           </w:p>
         </w:tc>
       </w:tr>
@@ -3787,7 +3977,13 @@
               <w:rPr>
                 <w:lang w:val="en-US"/>
               </w:rPr>
-              <w:t>  "Column”: 2</w:t>
+              <w:t>  "c</w:t>
+            </w:r>
+            <w:r>
+              <w:rPr>
+                <w:lang w:val="en-US"/>
+              </w:rPr>
+              <w:t>olumn”: 2</w:t>
             </w:r>
           </w:p>
           <w:p>

</xml_diff>

<commit_message>
Update getState DRAW state
</commit_message>
<xml_diff>
--- a/Connect4APISpec_ThunderBrain.docx
+++ b/Connect4APISpec_ThunderBrain.docx
@@ -427,7 +427,7 @@
       <w:r>
         <w:rPr>
           <w:noProof/>
-          <w:lang w:eastAsia="sv-SE"/>
+          <w:lang w:val="en-US"/>
         </w:rPr>
         <w:drawing>
           <wp:inline distT="0" distB="0" distL="0" distR="0">
@@ -503,7 +503,7 @@
       <w:r>
         <w:rPr>
           <w:noProof/>
-          <w:lang w:eastAsia="sv-SE"/>
+          <w:lang w:val="en-US"/>
         </w:rPr>
         <w:drawing>
           <wp:inline distT="0" distB="0" distL="0" distR="0">
@@ -1296,8 +1296,6 @@
               </w:rPr>
               <w:t xml:space="preserve"> You are Player 1!”</w:t>
             </w:r>
-            <w:bookmarkStart w:id="0" w:name="_GoBack"/>
-            <w:bookmarkEnd w:id="0"/>
           </w:p>
           <w:p>
             <w:pPr>
@@ -1857,6 +1855,28 @@
               </w:rPr>
               <w:t xml:space="preserve">: You lost the game. </w:t>
             </w:r>
+          </w:p>
+          <w:p>
+            <w:pPr>
+              <w:rPr>
+                <w:lang w:val="en-AU"/>
+              </w:rPr>
+            </w:pPr>
+            <w:r>
+              <w:rPr>
+                <w:b/>
+                <w:lang w:val="en-AU"/>
+              </w:rPr>
+              <w:t>DRAW</w:t>
+            </w:r>
+            <w:r>
+              <w:rPr>
+                <w:lang w:val="en-AU"/>
+              </w:rPr>
+              <w:t>: Match drawn.</w:t>
+            </w:r>
+            <w:bookmarkStart w:id="0" w:name="_GoBack"/>
+            <w:bookmarkEnd w:id="0"/>
           </w:p>
         </w:tc>
       </w:tr>

</xml_diff>